<commit_message>
Inserindo a logo do K-Ágora
</commit_message>
<xml_diff>
--- a/kAgora/documentacao/kAgora - Ações Pedagógicas e Atividades.docx
+++ b/kAgora/documentacao/kAgora - Ações Pedagógicas e Atividades.docx
@@ -18,6 +18,59 @@
       <w:r>
         <w:rPr>
           <w:rFonts w:ascii="Arial" w:hAnsi="Arial" w:cs="Arial"/>
+          <w:noProof/>
+          <w:color w:val="000000"/>
+          <w:lang w:eastAsia="pt-BR"/>
+        </w:rPr>
+        <w:drawing>
+          <wp:inline distT="0" distB="0" distL="0" distR="0">
+            <wp:extent cx="2197677" cy="1573417"/>
+            <wp:effectExtent l="19050" t="0" r="0" b="0"/>
+            <wp:docPr id="1" name="Imagem 1"/>
+            <wp:cNvGraphicFramePr>
+              <a:graphicFrameLocks xmlns:a="http://schemas.openxmlformats.org/drawingml/2006/main" noChangeAspect="1"/>
+            </wp:cNvGraphicFramePr>
+            <a:graphic xmlns:a="http://schemas.openxmlformats.org/drawingml/2006/main">
+              <a:graphicData uri="http://schemas.openxmlformats.org/drawingml/2006/picture">
+                <pic:pic xmlns:pic="http://schemas.openxmlformats.org/drawingml/2006/picture">
+                  <pic:nvPicPr>
+                    <pic:cNvPr id="0" name="Picture 1"/>
+                    <pic:cNvPicPr>
+                      <a:picLocks noChangeAspect="1" noChangeArrowheads="1"/>
+                    </pic:cNvPicPr>
+                  </pic:nvPicPr>
+                  <pic:blipFill>
+                    <a:blip r:embed="rId7" cstate="print"/>
+                    <a:srcRect/>
+                    <a:stretch>
+                      <a:fillRect/>
+                    </a:stretch>
+                  </pic:blipFill>
+                  <pic:spPr bwMode="auto">
+                    <a:xfrm>
+                      <a:off x="0" y="0"/>
+                      <a:ext cx="2197392" cy="1573213"/>
+                    </a:xfrm>
+                    <a:prstGeom prst="rect">
+                      <a:avLst/>
+                    </a:prstGeom>
+                    <a:noFill/>
+                    <a:ln w="9525">
+                      <a:noFill/>
+                      <a:miter lim="800000"/>
+                      <a:headEnd/>
+                      <a:tailEnd/>
+                    </a:ln>
+                  </pic:spPr>
+                </pic:pic>
+              </a:graphicData>
+            </a:graphic>
+          </wp:inline>
+        </w:drawing>
+      </w:r>
+      <w:r>
+        <w:rPr>
+          <w:rFonts w:ascii="Arial" w:hAnsi="Arial" w:cs="Arial"/>
           <w:color w:val="000000"/>
         </w:rPr>
         <w:br/>
@@ -107,72 +160,6 @@
           <w:color w:val="000000"/>
           <w:sz w:val="20"/>
           <w:szCs w:val="20"/>
-        </w:rPr>
-      </w:pPr>
-    </w:p>
-    <w:p>
-      <w:pPr>
-        <w:spacing w:line="360" w:lineRule="auto"/>
-        <w:jc w:val="right"/>
-        <w:rPr>
-          <w:rFonts w:ascii="Arial" w:hAnsi="Arial" w:cs="Arial"/>
-          <w:b/>
-          <w:bCs/>
-          <w:color w:val="000000"/>
-          <w:sz w:val="20"/>
-          <w:szCs w:val="20"/>
-        </w:rPr>
-      </w:pPr>
-    </w:p>
-    <w:p>
-      <w:pPr>
-        <w:spacing w:line="360" w:lineRule="auto"/>
-        <w:jc w:val="right"/>
-        <w:rPr>
-          <w:rFonts w:ascii="Arial" w:hAnsi="Arial" w:cs="Arial"/>
-          <w:b/>
-          <w:bCs/>
-          <w:color w:val="000000"/>
-          <w:sz w:val="20"/>
-          <w:szCs w:val="20"/>
-        </w:rPr>
-      </w:pPr>
-    </w:p>
-    <w:p>
-      <w:pPr>
-        <w:spacing w:line="360" w:lineRule="auto"/>
-        <w:jc w:val="right"/>
-        <w:rPr>
-          <w:rFonts w:ascii="Arial" w:hAnsi="Arial" w:cs="Arial"/>
-          <w:b/>
-          <w:bCs/>
-          <w:color w:val="000000"/>
-          <w:sz w:val="20"/>
-          <w:szCs w:val="20"/>
-        </w:rPr>
-      </w:pPr>
-    </w:p>
-    <w:p>
-      <w:pPr>
-        <w:spacing w:line="360" w:lineRule="auto"/>
-        <w:jc w:val="right"/>
-        <w:rPr>
-          <w:rFonts w:ascii="Arial" w:hAnsi="Arial" w:cs="Arial"/>
-          <w:b/>
-          <w:bCs/>
-          <w:color w:val="000000"/>
-        </w:rPr>
-      </w:pPr>
-    </w:p>
-    <w:p>
-      <w:pPr>
-        <w:spacing w:line="360" w:lineRule="auto"/>
-        <w:jc w:val="right"/>
-        <w:rPr>
-          <w:rFonts w:ascii="Arial" w:hAnsi="Arial" w:cs="Arial"/>
-          <w:b/>
-          <w:bCs/>
-          <w:color w:val="000000"/>
         </w:rPr>
       </w:pPr>
     </w:p>
@@ -5694,11 +5681,11 @@
       </w:pPr>
     </w:p>
     <w:sectPr>
-      <w:headerReference w:type="default" r:id="rId7"/>
-      <w:footerReference w:type="even" r:id="rId8"/>
-      <w:footerReference w:type="default" r:id="rId9"/>
-      <w:headerReference w:type="first" r:id="rId10"/>
-      <w:footerReference w:type="first" r:id="rId11"/>
+      <w:headerReference w:type="default" r:id="rId8"/>
+      <w:footerReference w:type="even" r:id="rId9"/>
+      <w:footerReference w:type="default" r:id="rId10"/>
+      <w:headerReference w:type="first" r:id="rId11"/>
+      <w:footerReference w:type="first" r:id="rId12"/>
       <w:pgSz w:w="11906" w:h="16838"/>
       <w:pgMar w:top="1977" w:right="1134" w:bottom="1410" w:left="1701" w:header="1701" w:footer="1134" w:gutter="0"/>
       <w:cols w:space="720"/>
@@ -5745,7 +5732,7 @@
         <w:rPr>
           <w:noProof/>
         </w:rPr>
-        <w:t>10</w:t>
+        <w:t>12</w:t>
       </w:r>
     </w:fldSimple>
   </w:p>

</xml_diff>

<commit_message>
Atualização de documentação - Parte 1
</commit_message>
<xml_diff>
--- a/kAgora/documentacao/kAgora - Ações Pedagógicas e Atividades.docx
+++ b/kAgora/documentacao/kAgora - Ações Pedagógicas e Atividades.docx
@@ -18,6 +18,59 @@
       <w:r>
         <w:rPr>
           <w:rFonts w:ascii="Arial" w:hAnsi="Arial" w:cs="Arial"/>
+          <w:noProof/>
+          <w:color w:val="000000"/>
+          <w:lang w:eastAsia="pt-BR"/>
+        </w:rPr>
+        <w:drawing>
+          <wp:inline distT="0" distB="0" distL="0" distR="0">
+            <wp:extent cx="2197677" cy="1573417"/>
+            <wp:effectExtent l="19050" t="0" r="0" b="0"/>
+            <wp:docPr id="1" name="Imagem 1"/>
+            <wp:cNvGraphicFramePr>
+              <a:graphicFrameLocks xmlns:a="http://schemas.openxmlformats.org/drawingml/2006/main" noChangeAspect="1"/>
+            </wp:cNvGraphicFramePr>
+            <a:graphic xmlns:a="http://schemas.openxmlformats.org/drawingml/2006/main">
+              <a:graphicData uri="http://schemas.openxmlformats.org/drawingml/2006/picture">
+                <pic:pic xmlns:pic="http://schemas.openxmlformats.org/drawingml/2006/picture">
+                  <pic:nvPicPr>
+                    <pic:cNvPr id="0" name="Picture 1"/>
+                    <pic:cNvPicPr>
+                      <a:picLocks noChangeAspect="1" noChangeArrowheads="1"/>
+                    </pic:cNvPicPr>
+                  </pic:nvPicPr>
+                  <pic:blipFill>
+                    <a:blip r:embed="rId7" cstate="print"/>
+                    <a:srcRect/>
+                    <a:stretch>
+                      <a:fillRect/>
+                    </a:stretch>
+                  </pic:blipFill>
+                  <pic:spPr bwMode="auto">
+                    <a:xfrm>
+                      <a:off x="0" y="0"/>
+                      <a:ext cx="2197392" cy="1573213"/>
+                    </a:xfrm>
+                    <a:prstGeom prst="rect">
+                      <a:avLst/>
+                    </a:prstGeom>
+                    <a:noFill/>
+                    <a:ln w="9525">
+                      <a:noFill/>
+                      <a:miter lim="800000"/>
+                      <a:headEnd/>
+                      <a:tailEnd/>
+                    </a:ln>
+                  </pic:spPr>
+                </pic:pic>
+              </a:graphicData>
+            </a:graphic>
+          </wp:inline>
+        </w:drawing>
+      </w:r>
+      <w:r>
+        <w:rPr>
+          <w:rFonts w:ascii="Arial" w:hAnsi="Arial" w:cs="Arial"/>
           <w:color w:val="000000"/>
         </w:rPr>
         <w:br/>
@@ -107,72 +160,6 @@
           <w:color w:val="000000"/>
           <w:sz w:val="20"/>
           <w:szCs w:val="20"/>
-        </w:rPr>
-      </w:pPr>
-    </w:p>
-    <w:p>
-      <w:pPr>
-        <w:spacing w:line="360" w:lineRule="auto"/>
-        <w:jc w:val="right"/>
-        <w:rPr>
-          <w:rFonts w:ascii="Arial" w:hAnsi="Arial" w:cs="Arial"/>
-          <w:b/>
-          <w:bCs/>
-          <w:color w:val="000000"/>
-          <w:sz w:val="20"/>
-          <w:szCs w:val="20"/>
-        </w:rPr>
-      </w:pPr>
-    </w:p>
-    <w:p>
-      <w:pPr>
-        <w:spacing w:line="360" w:lineRule="auto"/>
-        <w:jc w:val="right"/>
-        <w:rPr>
-          <w:rFonts w:ascii="Arial" w:hAnsi="Arial" w:cs="Arial"/>
-          <w:b/>
-          <w:bCs/>
-          <w:color w:val="000000"/>
-          <w:sz w:val="20"/>
-          <w:szCs w:val="20"/>
-        </w:rPr>
-      </w:pPr>
-    </w:p>
-    <w:p>
-      <w:pPr>
-        <w:spacing w:line="360" w:lineRule="auto"/>
-        <w:jc w:val="right"/>
-        <w:rPr>
-          <w:rFonts w:ascii="Arial" w:hAnsi="Arial" w:cs="Arial"/>
-          <w:b/>
-          <w:bCs/>
-          <w:color w:val="000000"/>
-          <w:sz w:val="20"/>
-          <w:szCs w:val="20"/>
-        </w:rPr>
-      </w:pPr>
-    </w:p>
-    <w:p>
-      <w:pPr>
-        <w:spacing w:line="360" w:lineRule="auto"/>
-        <w:jc w:val="right"/>
-        <w:rPr>
-          <w:rFonts w:ascii="Arial" w:hAnsi="Arial" w:cs="Arial"/>
-          <w:b/>
-          <w:bCs/>
-          <w:color w:val="000000"/>
-        </w:rPr>
-      </w:pPr>
-    </w:p>
-    <w:p>
-      <w:pPr>
-        <w:spacing w:line="360" w:lineRule="auto"/>
-        <w:jc w:val="right"/>
-        <w:rPr>
-          <w:rFonts w:ascii="Arial" w:hAnsi="Arial" w:cs="Arial"/>
-          <w:b/>
-          <w:bCs/>
-          <w:color w:val="000000"/>
         </w:rPr>
       </w:pPr>
     </w:p>
@@ -1200,42 +1187,7 @@
                 <w:rFonts w:ascii="Arial" w:hAnsi="Arial" w:cs="Arial"/>
                 <w:color w:val="000000"/>
               </w:rPr>
-              <w:t>0</w:t>
-            </w:r>
-            <w:r>
-              <w:rPr>
-                <w:rFonts w:ascii="Arial" w:hAnsi="Arial" w:cs="Arial"/>
-                <w:color w:val="000000"/>
-              </w:rPr>
-              <w:t>6</w:t>
-            </w:r>
-            <w:r>
-              <w:rPr>
-                <w:rFonts w:ascii="Arial" w:hAnsi="Arial" w:cs="Arial"/>
-                <w:color w:val="000000"/>
-              </w:rPr>
-              <w:t>/</w:t>
-            </w:r>
-            <w:r>
-              <w:rPr>
-                <w:rFonts w:ascii="Arial" w:hAnsi="Arial" w:cs="Arial"/>
-                <w:color w:val="000000"/>
-              </w:rPr>
-              <w:t>08</w:t>
-            </w:r>
-            <w:r>
-              <w:rPr>
-                <w:rFonts w:ascii="Arial" w:hAnsi="Arial" w:cs="Arial"/>
-                <w:color w:val="000000"/>
-              </w:rPr>
-              <w:t>/201</w:t>
-            </w:r>
-            <w:r>
-              <w:rPr>
-                <w:rFonts w:ascii="Arial" w:hAnsi="Arial" w:cs="Arial"/>
-                <w:color w:val="000000"/>
-              </w:rPr>
-              <w:t>6</w:t>
+              <w:t>06/08/2016</w:t>
             </w:r>
           </w:p>
         </w:tc>
@@ -1362,6 +1314,352 @@
           </w:p>
         </w:tc>
       </w:tr>
+      <w:tr>
+        <w:tc>
+          <w:tcPr>
+            <w:tcW w:w="1459" w:type="dxa"/>
+            <w:tcBorders>
+              <w:top w:val="single" w:sz="4" w:space="0" w:color="000000"/>
+              <w:left w:val="single" w:sz="4" w:space="0" w:color="000000"/>
+              <w:bottom w:val="single" w:sz="4" w:space="0" w:color="000000"/>
+            </w:tcBorders>
+            <w:shd w:val="clear" w:color="auto" w:fill="auto"/>
+          </w:tcPr>
+          <w:p>
+            <w:pPr>
+              <w:pStyle w:val="Textbody"/>
+              <w:snapToGrid w:val="0"/>
+              <w:rPr>
+                <w:rFonts w:ascii="Arial" w:hAnsi="Arial" w:cs="Arial"/>
+                <w:color w:val="000000"/>
+              </w:rPr>
+            </w:pPr>
+            <w:r>
+              <w:rPr>
+                <w:rFonts w:ascii="Arial" w:hAnsi="Arial" w:cs="Arial"/>
+                <w:color w:val="000000"/>
+              </w:rPr>
+              <w:t>31/08/2016</w:t>
+            </w:r>
+          </w:p>
+        </w:tc>
+        <w:tc>
+          <w:tcPr>
+            <w:tcW w:w="1050" w:type="dxa"/>
+            <w:tcBorders>
+              <w:top w:val="single" w:sz="4" w:space="0" w:color="000000"/>
+              <w:left w:val="single" w:sz="4" w:space="0" w:color="000000"/>
+              <w:bottom w:val="single" w:sz="4" w:space="0" w:color="000000"/>
+            </w:tcBorders>
+            <w:shd w:val="clear" w:color="auto" w:fill="auto"/>
+          </w:tcPr>
+          <w:p>
+            <w:pPr>
+              <w:pStyle w:val="Textbody"/>
+              <w:snapToGrid w:val="0"/>
+              <w:rPr>
+                <w:rFonts w:ascii="Arial" w:hAnsi="Arial" w:cs="Arial"/>
+                <w:color w:val="000000"/>
+              </w:rPr>
+            </w:pPr>
+            <w:r>
+              <w:rPr>
+                <w:rFonts w:ascii="Arial" w:hAnsi="Arial" w:cs="Arial"/>
+                <w:color w:val="000000"/>
+              </w:rPr>
+              <w:t>1.0.1</w:t>
+            </w:r>
+          </w:p>
+        </w:tc>
+        <w:tc>
+          <w:tcPr>
+            <w:tcW w:w="3168" w:type="dxa"/>
+            <w:tcBorders>
+              <w:top w:val="single" w:sz="4" w:space="0" w:color="000000"/>
+              <w:left w:val="single" w:sz="4" w:space="0" w:color="000000"/>
+              <w:bottom w:val="single" w:sz="4" w:space="0" w:color="000000"/>
+            </w:tcBorders>
+            <w:shd w:val="clear" w:color="auto" w:fill="auto"/>
+          </w:tcPr>
+          <w:p>
+            <w:pPr>
+              <w:pStyle w:val="Textbody"/>
+              <w:snapToGrid w:val="0"/>
+              <w:rPr>
+                <w:rFonts w:ascii="Arial" w:hAnsi="Arial" w:cs="Arial"/>
+                <w:color w:val="000000"/>
+              </w:rPr>
+            </w:pPr>
+            <w:r>
+              <w:rPr>
+                <w:rFonts w:ascii="Arial" w:hAnsi="Arial" w:cs="Arial"/>
+                <w:color w:val="000000"/>
+              </w:rPr>
+              <w:t>Atualização do Documento</w:t>
+            </w:r>
+          </w:p>
+        </w:tc>
+        <w:tc>
+          <w:tcPr>
+            <w:tcW w:w="1578" w:type="dxa"/>
+            <w:tcBorders>
+              <w:top w:val="single" w:sz="4" w:space="0" w:color="000000"/>
+              <w:left w:val="single" w:sz="4" w:space="0" w:color="000000"/>
+              <w:bottom w:val="single" w:sz="4" w:space="0" w:color="000000"/>
+            </w:tcBorders>
+            <w:shd w:val="clear" w:color="auto" w:fill="auto"/>
+          </w:tcPr>
+          <w:p>
+            <w:pPr>
+              <w:pStyle w:val="Textbody"/>
+              <w:snapToGrid w:val="0"/>
+              <w:rPr>
+                <w:rFonts w:ascii="Arial" w:hAnsi="Arial" w:cs="Arial"/>
+                <w:color w:val="000000"/>
+              </w:rPr>
+            </w:pPr>
+            <w:r>
+              <w:rPr>
+                <w:rFonts w:ascii="Arial" w:hAnsi="Arial" w:cs="Arial"/>
+                <w:color w:val="000000"/>
+              </w:rPr>
+              <w:t>Pesquisador</w:t>
+            </w:r>
+          </w:p>
+        </w:tc>
+        <w:tc>
+          <w:tcPr>
+            <w:tcW w:w="2369" w:type="dxa"/>
+            <w:tcBorders>
+              <w:top w:val="single" w:sz="4" w:space="0" w:color="000000"/>
+              <w:left w:val="single" w:sz="4" w:space="0" w:color="000000"/>
+              <w:bottom w:val="single" w:sz="4" w:space="0" w:color="000000"/>
+              <w:right w:val="single" w:sz="4" w:space="0" w:color="000000"/>
+            </w:tcBorders>
+            <w:shd w:val="clear" w:color="auto" w:fill="auto"/>
+          </w:tcPr>
+          <w:p>
+            <w:pPr>
+              <w:pStyle w:val="Textbody"/>
+              <w:snapToGrid w:val="0"/>
+              <w:rPr>
+                <w:rFonts w:ascii="Arial" w:hAnsi="Arial" w:cs="Arial"/>
+                <w:color w:val="000000"/>
+              </w:rPr>
+            </w:pPr>
+            <w:proofErr w:type="spellStart"/>
+            <w:r>
+              <w:rPr>
+                <w:rFonts w:ascii="Arial" w:hAnsi="Arial" w:cs="Arial"/>
+                <w:color w:val="000000"/>
+              </w:rPr>
+              <w:t>Iury</w:t>
+            </w:r>
+            <w:proofErr w:type="spellEnd"/>
+            <w:r>
+              <w:rPr>
+                <w:rFonts w:ascii="Arial" w:hAnsi="Arial" w:cs="Arial"/>
+                <w:color w:val="000000"/>
+              </w:rPr>
+              <w:t xml:space="preserve"> Silva</w:t>
+            </w:r>
+          </w:p>
+        </w:tc>
+      </w:tr>
+      <w:tr>
+        <w:tc>
+          <w:tcPr>
+            <w:tcW w:w="1459" w:type="dxa"/>
+            <w:tcBorders>
+              <w:top w:val="single" w:sz="4" w:space="0" w:color="000000"/>
+              <w:left w:val="single" w:sz="4" w:space="0" w:color="000000"/>
+              <w:bottom w:val="single" w:sz="4" w:space="0" w:color="000000"/>
+            </w:tcBorders>
+            <w:shd w:val="clear" w:color="auto" w:fill="auto"/>
+          </w:tcPr>
+          <w:p>
+            <w:pPr>
+              <w:pStyle w:val="Textbody"/>
+              <w:snapToGrid w:val="0"/>
+              <w:rPr>
+                <w:rFonts w:ascii="Arial" w:hAnsi="Arial" w:cs="Arial"/>
+                <w:color w:val="000000"/>
+              </w:rPr>
+            </w:pPr>
+            <w:r>
+              <w:rPr>
+                <w:rFonts w:ascii="Arial" w:hAnsi="Arial" w:cs="Arial"/>
+                <w:color w:val="000000"/>
+              </w:rPr>
+              <w:t>12</w:t>
+            </w:r>
+            <w:r>
+              <w:rPr>
+                <w:rFonts w:ascii="Arial" w:hAnsi="Arial" w:cs="Arial"/>
+                <w:color w:val="000000"/>
+              </w:rPr>
+              <w:t>/</w:t>
+            </w:r>
+            <w:r>
+              <w:rPr>
+                <w:rFonts w:ascii="Arial" w:hAnsi="Arial" w:cs="Arial"/>
+                <w:color w:val="000000"/>
+              </w:rPr>
+              <w:t>12</w:t>
+            </w:r>
+            <w:r>
+              <w:rPr>
+                <w:rFonts w:ascii="Arial" w:hAnsi="Arial" w:cs="Arial"/>
+                <w:color w:val="000000"/>
+              </w:rPr>
+              <w:t>/201</w:t>
+            </w:r>
+            <w:r>
+              <w:rPr>
+                <w:rFonts w:ascii="Arial" w:hAnsi="Arial" w:cs="Arial"/>
+                <w:color w:val="000000"/>
+              </w:rPr>
+              <w:t>6</w:t>
+            </w:r>
+          </w:p>
+        </w:tc>
+        <w:tc>
+          <w:tcPr>
+            <w:tcW w:w="1050" w:type="dxa"/>
+            <w:tcBorders>
+              <w:top w:val="single" w:sz="4" w:space="0" w:color="000000"/>
+              <w:left w:val="single" w:sz="4" w:space="0" w:color="000000"/>
+              <w:bottom w:val="single" w:sz="4" w:space="0" w:color="000000"/>
+            </w:tcBorders>
+            <w:shd w:val="clear" w:color="auto" w:fill="auto"/>
+          </w:tcPr>
+          <w:p>
+            <w:pPr>
+              <w:pStyle w:val="Textbody"/>
+              <w:snapToGrid w:val="0"/>
+              <w:rPr>
+                <w:rFonts w:ascii="Arial" w:hAnsi="Arial" w:cs="Arial"/>
+                <w:color w:val="000000"/>
+              </w:rPr>
+            </w:pPr>
+            <w:r>
+              <w:rPr>
+                <w:rFonts w:ascii="Arial" w:hAnsi="Arial" w:cs="Arial"/>
+                <w:color w:val="000000"/>
+              </w:rPr>
+              <w:t>1.0.</w:t>
+            </w:r>
+            <w:r>
+              <w:rPr>
+                <w:rFonts w:ascii="Arial" w:hAnsi="Arial" w:cs="Arial"/>
+                <w:color w:val="000000"/>
+              </w:rPr>
+              <w:t>2</w:t>
+            </w:r>
+          </w:p>
+        </w:tc>
+        <w:tc>
+          <w:tcPr>
+            <w:tcW w:w="3168" w:type="dxa"/>
+            <w:tcBorders>
+              <w:top w:val="single" w:sz="4" w:space="0" w:color="000000"/>
+              <w:left w:val="single" w:sz="4" w:space="0" w:color="000000"/>
+              <w:bottom w:val="single" w:sz="4" w:space="0" w:color="000000"/>
+            </w:tcBorders>
+            <w:shd w:val="clear" w:color="auto" w:fill="auto"/>
+          </w:tcPr>
+          <w:p>
+            <w:pPr>
+              <w:pStyle w:val="Textbody"/>
+              <w:snapToGrid w:val="0"/>
+              <w:rPr>
+                <w:rFonts w:ascii="Arial" w:hAnsi="Arial" w:cs="Arial"/>
+                <w:color w:val="000000"/>
+              </w:rPr>
+            </w:pPr>
+            <w:r>
+              <w:rPr>
+                <w:rFonts w:ascii="Arial" w:hAnsi="Arial" w:cs="Arial"/>
+                <w:color w:val="000000"/>
+              </w:rPr>
+              <w:t>Atualização</w:t>
+            </w:r>
+            <w:r>
+              <w:rPr>
+                <w:rFonts w:ascii="Arial" w:hAnsi="Arial" w:cs="Arial"/>
+                <w:color w:val="000000"/>
+              </w:rPr>
+              <w:t xml:space="preserve"> do Documento</w:t>
+            </w:r>
+          </w:p>
+        </w:tc>
+        <w:tc>
+          <w:tcPr>
+            <w:tcW w:w="1578" w:type="dxa"/>
+            <w:tcBorders>
+              <w:top w:val="single" w:sz="4" w:space="0" w:color="000000"/>
+              <w:left w:val="single" w:sz="4" w:space="0" w:color="000000"/>
+              <w:bottom w:val="single" w:sz="4" w:space="0" w:color="000000"/>
+            </w:tcBorders>
+            <w:shd w:val="clear" w:color="auto" w:fill="auto"/>
+          </w:tcPr>
+          <w:p>
+            <w:pPr>
+              <w:pStyle w:val="Textbody"/>
+              <w:snapToGrid w:val="0"/>
+              <w:rPr>
+                <w:rFonts w:ascii="Arial" w:hAnsi="Arial" w:cs="Arial"/>
+                <w:color w:val="000000"/>
+              </w:rPr>
+            </w:pPr>
+            <w:r>
+              <w:rPr>
+                <w:rFonts w:ascii="Arial" w:hAnsi="Arial" w:cs="Arial"/>
+                <w:color w:val="000000"/>
+              </w:rPr>
+              <w:t>Pesquisador</w:t>
+            </w:r>
+          </w:p>
+        </w:tc>
+        <w:tc>
+          <w:tcPr>
+            <w:tcW w:w="2369" w:type="dxa"/>
+            <w:tcBorders>
+              <w:top w:val="single" w:sz="4" w:space="0" w:color="000000"/>
+              <w:left w:val="single" w:sz="4" w:space="0" w:color="000000"/>
+              <w:bottom w:val="single" w:sz="4" w:space="0" w:color="000000"/>
+              <w:right w:val="single" w:sz="4" w:space="0" w:color="000000"/>
+            </w:tcBorders>
+            <w:shd w:val="clear" w:color="auto" w:fill="auto"/>
+          </w:tcPr>
+          <w:p>
+            <w:pPr>
+              <w:pStyle w:val="Textbody"/>
+              <w:snapToGrid w:val="0"/>
+              <w:rPr>
+                <w:rFonts w:ascii="Arial" w:hAnsi="Arial" w:cs="Arial"/>
+                <w:color w:val="000000"/>
+              </w:rPr>
+            </w:pPr>
+            <w:proofErr w:type="spellStart"/>
+            <w:r>
+              <w:rPr>
+                <w:rFonts w:ascii="Arial" w:hAnsi="Arial" w:cs="Arial"/>
+                <w:color w:val="000000"/>
+              </w:rPr>
+              <w:t>Iury</w:t>
+            </w:r>
+            <w:proofErr w:type="spellEnd"/>
+            <w:r>
+              <w:rPr>
+                <w:rFonts w:ascii="Arial" w:hAnsi="Arial" w:cs="Arial"/>
+                <w:color w:val="000000"/>
+              </w:rPr>
+              <w:t xml:space="preserve"> Silva</w:t>
+            </w:r>
+          </w:p>
+        </w:tc>
+      </w:tr>
     </w:tbl>
     <w:p>
       <w:pPr>
@@ -2349,8 +2647,9 @@
           <w:b w:val="0"/>
           <w:color w:val="000000"/>
         </w:rPr>
-        <w:t xml:space="preserve">O </w:t>
-      </w:r>
+        <w:t xml:space="preserve">O artefato </w:t>
+      </w:r>
+      <w:proofErr w:type="spellStart"/>
       <w:r>
         <w:rPr>
           <w:rStyle w:val="Forte"/>
@@ -2358,7 +2657,17 @@
           <w:b w:val="0"/>
           <w:color w:val="000000"/>
         </w:rPr>
-        <w:t xml:space="preserve">K-Ágora é uma expansão do jogo-simulador </w:t>
+        <w:t>geotecnológico</w:t>
+      </w:r>
+      <w:proofErr w:type="spellEnd"/>
+      <w:r>
+        <w:rPr>
+          <w:rStyle w:val="Forte"/>
+          <w:rFonts w:ascii="Arial" w:hAnsi="Arial" w:cs="Arial"/>
+          <w:b w:val="0"/>
+          <w:color w:val="000000"/>
+        </w:rPr>
+        <w:t xml:space="preserve"> K-Ágora é uma expansão do jogo-simulador </w:t>
       </w:r>
       <w:proofErr w:type="spellStart"/>
       <w:r>
@@ -2378,7 +2687,7 @@
           <w:b w:val="0"/>
           <w:color w:val="000000"/>
         </w:rPr>
-        <w:t xml:space="preserve"> – Cidades Imaginárias, acessível diretamente através do navegador, sem necessidade de instalação.</w:t>
+        <w:t xml:space="preserve"> – Cidades Imaginárias, acessível diretamente através do navegador, sem necessidade de instalação, e que tem como objetivos possibilitar a Educação Cartográfica, explorando o entendimento que as crianças de 08 a 12 anos tem sobre as dinâmicas socioespaciais e o espaço vivido, percebido e concebido, além de simular a construção de uma cidade, valorizando os aspectos que a criança considera significativos para sua vida e para a harmonia do espaço/lugar vividos.</w:t>
       </w:r>
     </w:p>
     <w:p>
@@ -2400,7 +2709,7 @@
           <w:b w:val="0"/>
           <w:color w:val="000000"/>
         </w:rPr>
-        <w:t>É possível criar mapas exploráveis a partir de qualquer localidade real de nosso planeta Terra, possibilitando experimentações sobre o espaço e lugar, inserindo novos elementos e modificando a paisagem através de diversos tipos de construções organizadas em 05 diferentes categorias: Comércio, Educação, Habitações, Infraestrutura e Lazer.</w:t>
+        <w:t>É possível criar mapas exploráveis a partir de qualquer localidade real de nosso planeta Terra, possibilitando experimentações sobre o espaço e lugar, tanto inspiradas pelo mundo real quanto pelo desejo e imaginários das crianças, inserindo novos elementos e modificando a paisagem através de diversos tipos de construções organizadas em 05 diferentes categorias: Comércio, Educação, Habitações, Infraestrutura e Lazer.</w:t>
       </w:r>
     </w:p>
     <w:p>
@@ -2442,7 +2751,7 @@
           <w:b w:val="0"/>
           <w:color w:val="000000"/>
         </w:rPr>
-        <w:t xml:space="preserve">, como cálculo de distâncias, cálculo de área, traçar rotas de trânsito e medir a distância entre dois pontos, graças à integração com a API (Interface de Programação de Aplicativos) do Google </w:t>
+        <w:t xml:space="preserve">, como cálculo de distâncias, cálculo de área, traçar rotas de trânsito e medir a distância entre dois pontos, graças à integração com a API (Interface de Programação de Aplicativos) do </w:t>
       </w:r>
       <w:proofErr w:type="spellStart"/>
       <w:r>
@@ -2452,6 +2761,86 @@
           <w:b w:val="0"/>
           <w:color w:val="000000"/>
         </w:rPr>
+        <w:t>OpenLayers</w:t>
+      </w:r>
+      <w:proofErr w:type="spellEnd"/>
+      <w:r>
+        <w:rPr>
+          <w:rStyle w:val="Forte"/>
+          <w:rFonts w:ascii="Arial" w:hAnsi="Arial" w:cs="Arial"/>
+          <w:b w:val="0"/>
+          <w:color w:val="000000"/>
+        </w:rPr>
+        <w:t xml:space="preserve">, que é responsável pelo tratamento e </w:t>
+      </w:r>
+      <w:proofErr w:type="spellStart"/>
+      <w:r>
+        <w:rPr>
+          <w:rStyle w:val="Forte"/>
+          <w:rFonts w:ascii="Arial" w:hAnsi="Arial" w:cs="Arial"/>
+          <w:b w:val="0"/>
+          <w:color w:val="000000"/>
+        </w:rPr>
+        <w:t>renderização</w:t>
+      </w:r>
+      <w:proofErr w:type="spellEnd"/>
+      <w:r>
+        <w:rPr>
+          <w:rStyle w:val="Forte"/>
+          <w:rFonts w:ascii="Arial" w:hAnsi="Arial" w:cs="Arial"/>
+          <w:b w:val="0"/>
+          <w:color w:val="000000"/>
+        </w:rPr>
+        <w:t xml:space="preserve"> dos mapas no K-ágora. Com o suporte do </w:t>
+      </w:r>
+      <w:proofErr w:type="spellStart"/>
+      <w:r>
+        <w:rPr>
+          <w:rStyle w:val="Forte"/>
+          <w:rFonts w:ascii="Arial" w:hAnsi="Arial" w:cs="Arial"/>
+          <w:b w:val="0"/>
+          <w:color w:val="000000"/>
+        </w:rPr>
+        <w:t>OpenLayers</w:t>
+      </w:r>
+      <w:proofErr w:type="spellEnd"/>
+      <w:r>
+        <w:rPr>
+          <w:rStyle w:val="Forte"/>
+          <w:rFonts w:ascii="Arial" w:hAnsi="Arial" w:cs="Arial"/>
+          <w:b w:val="0"/>
+          <w:color w:val="000000"/>
+        </w:rPr>
+        <w:t xml:space="preserve">, é possível ao K-Ágora a integração com diferentes serviços de mapas, como o </w:t>
+      </w:r>
+      <w:proofErr w:type="spellStart"/>
+      <w:r>
+        <w:rPr>
+          <w:rStyle w:val="Forte"/>
+          <w:rFonts w:ascii="Arial" w:hAnsi="Arial" w:cs="Arial"/>
+          <w:b w:val="0"/>
+          <w:color w:val="000000"/>
+        </w:rPr>
+        <w:t>OpenStreetMap</w:t>
+      </w:r>
+      <w:proofErr w:type="spellEnd"/>
+      <w:r>
+        <w:rPr>
+          <w:rStyle w:val="Forte"/>
+          <w:rFonts w:ascii="Arial" w:hAnsi="Arial" w:cs="Arial"/>
+          <w:b w:val="0"/>
+          <w:color w:val="000000"/>
+        </w:rPr>
+        <w:t xml:space="preserve">, Google </w:t>
+      </w:r>
+      <w:proofErr w:type="spellStart"/>
+      <w:r>
+        <w:rPr>
+          <w:rStyle w:val="Forte"/>
+          <w:rFonts w:ascii="Arial" w:hAnsi="Arial" w:cs="Arial"/>
+          <w:b w:val="0"/>
+          <w:color w:val="000000"/>
+        </w:rPr>
         <w:t>Maps</w:t>
       </w:r>
       <w:proofErr w:type="spellEnd"/>
@@ -2462,7 +2851,67 @@
           <w:b w:val="0"/>
           <w:color w:val="000000"/>
         </w:rPr>
-        <w:t>.</w:t>
+        <w:t xml:space="preserve">, Bing </w:t>
+      </w:r>
+      <w:proofErr w:type="spellStart"/>
+      <w:r>
+        <w:rPr>
+          <w:rStyle w:val="Forte"/>
+          <w:rFonts w:ascii="Arial" w:hAnsi="Arial" w:cs="Arial"/>
+          <w:b w:val="0"/>
+          <w:color w:val="000000"/>
+        </w:rPr>
+        <w:t>Maps</w:t>
+      </w:r>
+      <w:proofErr w:type="spellEnd"/>
+      <w:r>
+        <w:rPr>
+          <w:rStyle w:val="Forte"/>
+          <w:rFonts w:ascii="Arial" w:hAnsi="Arial" w:cs="Arial"/>
+          <w:b w:val="0"/>
+          <w:color w:val="000000"/>
+        </w:rPr>
+        <w:t xml:space="preserve">, </w:t>
+      </w:r>
+      <w:proofErr w:type="spellStart"/>
+      <w:r>
+        <w:rPr>
+          <w:rStyle w:val="Forte"/>
+          <w:rFonts w:ascii="Arial" w:hAnsi="Arial" w:cs="Arial"/>
+          <w:b w:val="0"/>
+          <w:color w:val="000000"/>
+        </w:rPr>
+        <w:t>GeoServer</w:t>
+      </w:r>
+      <w:proofErr w:type="spellEnd"/>
+      <w:r>
+        <w:rPr>
+          <w:rStyle w:val="Forte"/>
+          <w:rFonts w:ascii="Arial" w:hAnsi="Arial" w:cs="Arial"/>
+          <w:b w:val="0"/>
+          <w:color w:val="000000"/>
+        </w:rPr>
+        <w:t xml:space="preserve">, </w:t>
+      </w:r>
+      <w:proofErr w:type="spellStart"/>
+      <w:r>
+        <w:rPr>
+          <w:rStyle w:val="Forte"/>
+          <w:rFonts w:ascii="Arial" w:hAnsi="Arial" w:cs="Arial"/>
+          <w:b w:val="0"/>
+          <w:color w:val="000000"/>
+        </w:rPr>
+        <w:t>etc</w:t>
+      </w:r>
+      <w:proofErr w:type="spellEnd"/>
+      <w:r>
+        <w:rPr>
+          <w:rStyle w:val="Forte"/>
+          <w:rFonts w:ascii="Arial" w:hAnsi="Arial" w:cs="Arial"/>
+          <w:b w:val="0"/>
+          <w:color w:val="000000"/>
+        </w:rPr>
+        <w:t>, desta forma, multiplicando as possibilidades de visualização.</w:t>
       </w:r>
     </w:p>
     <w:p>
@@ -2592,6 +3041,7 @@
           <w:b w:val="0"/>
           <w:color w:val="000000"/>
         </w:rPr>
+        <w:lastRenderedPageBreak/>
         <w:t>Natureza: Transformação e preservação</w:t>
       </w:r>
     </w:p>
@@ -2742,7 +3192,6 @@
           <w:i w:val="0"/>
           <w:color w:val="000000"/>
         </w:rPr>
-        <w:lastRenderedPageBreak/>
         <w:t>Requisitos</w:t>
       </w:r>
       <w:bookmarkEnd w:id="5"/>
@@ -5537,11 +5986,11 @@
       </w:pPr>
     </w:p>
     <w:sectPr>
-      <w:headerReference w:type="default" r:id="rId7"/>
-      <w:footerReference w:type="even" r:id="rId8"/>
-      <w:footerReference w:type="default" r:id="rId9"/>
-      <w:headerReference w:type="first" r:id="rId10"/>
-      <w:footerReference w:type="first" r:id="rId11"/>
+      <w:headerReference w:type="default" r:id="rId8"/>
+      <w:footerReference w:type="even" r:id="rId9"/>
+      <w:footerReference w:type="default" r:id="rId10"/>
+      <w:headerReference w:type="first" r:id="rId11"/>
+      <w:footerReference w:type="first" r:id="rId12"/>
       <w:pgSz w:w="11906" w:h="16838"/>
       <w:pgMar w:top="1977" w:right="1134" w:bottom="1410" w:left="1701" w:header="1701" w:footer="1134" w:gutter="0"/>
       <w:cols w:space="720"/>

</xml_diff>

<commit_message>
Atualização de documentação parte 1
</commit_message>
<xml_diff>
--- a/kAgora/documentacao/kAgora - Ações Pedagógicas e Atividades.docx
+++ b/kAgora/documentacao/kAgora - Ações Pedagógicas e Atividades.docx
@@ -442,7 +442,7 @@
           <w:bCs/>
           <w:color w:val="000000"/>
         </w:rPr>
-        <w:t>Agosto</w:t>
+        <w:t>Dezembro</w:t>
       </w:r>
       <w:r>
         <w:rPr>
@@ -924,7 +924,7 @@
           <w:bCs/>
           <w:color w:val="000000"/>
         </w:rPr>
-        <w:t>Agosto</w:t>
+        <w:t>Dezembro</w:t>
       </w:r>
       <w:r>
         <w:rPr>
@@ -6037,7 +6037,7 @@
         <w:rPr>
           <w:noProof/>
         </w:rPr>
-        <w:t>12</w:t>
+        <w:t>8</w:t>
       </w:r>
     </w:fldSimple>
   </w:p>

</xml_diff>